<commit_message>
Adding new Utils function to overlay images | Creating new Class to overlay masks
</commit_message>
<xml_diff>
--- a/docs/relatorio_final/relatorio/RelatorioFinal.docx
+++ b/docs/relatorio_final/relatorio/RelatorioFinal.docx
@@ -415,36 +415,12 @@
     </w:p>
     <w:p>
       <w:r>
-        <w:t>O primeiro projeto, relacionado ao Blender, introduziu a plataforma</w:t>
-      </w:r>
-      <w:r>
-        <w:t xml:space="preserve"> e </w:t>
-      </w:r>
-      <w:r>
-        <w:t xml:space="preserve">também proporcionou uma compreensão sólida sobre a criação e animação de objetos em 3D. Essa experiência foi </w:t>
-      </w:r>
-      <w:r>
-        <w:t>valiosa, contudo não foi utilizada para o projeto final</w:t>
-      </w:r>
-      <w:r>
-        <w:t>.</w:t>
-      </w:r>
-    </w:p>
-    <w:p>
-      <w:r>
-        <w:t>O segundo projeto</w:t>
-      </w:r>
-      <w:r>
-        <w:t xml:space="preserve"> </w:t>
-      </w:r>
-      <w:r>
-        <w:t>focou</w:t>
-      </w:r>
-      <w:r>
-        <w:t>-se</w:t>
-      </w:r>
-      <w:r>
-        <w:t xml:space="preserve"> no </w:t>
+        <w:t>O primeiro projeto, relacionado ao Blender, introduziu a plataforma e também proporcionou uma compreensão sólida sobre a criação e animação de objetos em 3D. Essa experiência foi valiosa, contudo não foi utilizada para o projeto final.</w:t>
+      </w:r>
+    </w:p>
+    <w:p>
+      <w:r>
+        <w:t xml:space="preserve">O segundo projeto focou-se no </w:t>
       </w:r>
       <w:proofErr w:type="spellStart"/>
       <w:r>
@@ -452,10 +428,7 @@
       </w:r>
       <w:proofErr w:type="spellEnd"/>
       <w:r>
-        <w:t xml:space="preserve"> que </w:t>
-      </w:r>
-      <w:r>
-        <w:t xml:space="preserve">foi crucial para entender como os </w:t>
+        <w:t xml:space="preserve"> que foi crucial para entender como os </w:t>
       </w:r>
       <w:proofErr w:type="spellStart"/>
       <w:r>
@@ -467,91 +440,72 @@
       </w:r>
       <w:proofErr w:type="spellEnd"/>
       <w:r>
-        <w:t xml:space="preserve"> funcionavam</w:t>
-      </w:r>
-      <w:r>
-        <w:t>,</w:t>
-      </w:r>
-      <w:r>
-        <w:t xml:space="preserve"> permitiu </w:t>
-      </w:r>
-      <w:r>
-        <w:t xml:space="preserve">o desenvolvimento de </w:t>
-      </w:r>
-      <w:r>
-        <w:t>uma base técnica para a captura e processamento de imagens em tempo real.</w:t>
-      </w:r>
-    </w:p>
-    <w:p>
-      <w:r>
-        <w:t>O terceiro projeto</w:t>
-      </w:r>
+        <w:t xml:space="preserve"> funcionavam, permitiu o desenvolvimento de uma base técnica para a captura e processamento de imagens em tempo real.</w:t>
+      </w:r>
+    </w:p>
+    <w:p>
+      <w:r>
+        <w:t xml:space="preserve">O terceiro projeto introduziu o reconhecimento de faces e de objetos com modelos pré-treinados. </w:t>
+      </w:r>
+      <w:r>
+        <w:t>P</w:t>
+      </w:r>
+      <w:r>
+        <w:t xml:space="preserve">ermitindo </w:t>
+      </w:r>
+      <w:r>
+        <w:t xml:space="preserve">assim </w:t>
+      </w:r>
+      <w:r>
+        <w:t>que a aplicação identificasse objetos e faces dos utilizadores.</w:t>
+      </w:r>
+    </w:p>
+    <w:p>
+      <w:r>
+        <w:t xml:space="preserve">Por fim, o último projeto que introduziu o </w:t>
+      </w:r>
+      <w:proofErr w:type="spellStart"/>
+      <w:r>
+        <w:t>MediaPipe</w:t>
+      </w:r>
+      <w:proofErr w:type="spellEnd"/>
+      <w:r>
+        <w:t xml:space="preserve"> e o reconhecimento de gestos, foi diretamente aplicável ao desenvolvimento do "</w:t>
+      </w:r>
+      <w:proofErr w:type="spellStart"/>
+      <w:r>
+        <w:t>Test</w:t>
+      </w:r>
+      <w:proofErr w:type="spellEnd"/>
       <w:r>
         <w:t xml:space="preserve"> </w:t>
       </w:r>
-      <w:r>
-        <w:t xml:space="preserve">introduziu o reconhecimento de </w:t>
-      </w:r>
-      <w:r>
-        <w:t xml:space="preserve">faces </w:t>
-      </w:r>
-      <w:r>
-        <w:t xml:space="preserve">e </w:t>
-      </w:r>
-      <w:r>
-        <w:t xml:space="preserve">de </w:t>
-      </w:r>
-      <w:r>
-        <w:t xml:space="preserve">objetos com modelos pré-treinados. </w:t>
-      </w:r>
-      <w:r>
-        <w:t>P</w:t>
-      </w:r>
-      <w:r>
-        <w:t xml:space="preserve">ermitindo </w:t>
-      </w:r>
-      <w:r>
-        <w:t xml:space="preserve">assim </w:t>
-      </w:r>
-      <w:r>
-        <w:t xml:space="preserve">que </w:t>
-      </w:r>
-      <w:r>
-        <w:t xml:space="preserve">a aplicação </w:t>
-      </w:r>
-      <w:r>
-        <w:t>identificasse</w:t>
-      </w:r>
-      <w:r>
-        <w:t xml:space="preserve"> objetos e faces dos utilizadores</w:t>
-      </w:r>
-      <w:r>
-        <w:t>.</w:t>
-      </w:r>
-    </w:p>
-    <w:p>
-      <w:r>
-        <w:t>Por fim, o último projeto</w:t>
-      </w:r>
+      <w:proofErr w:type="spellStart"/>
+      <w:r>
+        <w:t>Your</w:t>
+      </w:r>
+      <w:proofErr w:type="spellEnd"/>
       <w:r>
         <w:t xml:space="preserve"> </w:t>
       </w:r>
-      <w:r>
-        <w:t xml:space="preserve">que </w:t>
-      </w:r>
-      <w:r>
-        <w:t xml:space="preserve">introduziu </w:t>
-      </w:r>
-      <w:r>
-        <w:t xml:space="preserve">o </w:t>
-      </w:r>
-      <w:proofErr w:type="spellStart"/>
-      <w:r>
-        <w:t>MediaPipe</w:t>
-      </w:r>
-      <w:proofErr w:type="spellEnd"/>
-      <w:r>
-        <w:t xml:space="preserve"> e o reconhecimento de gestos, foi diretamente aplicável ao desenvolvimento do "</w:t>
+      <w:proofErr w:type="spellStart"/>
+      <w:r>
+        <w:t>Reflexs</w:t>
+      </w:r>
+      <w:proofErr w:type="spellEnd"/>
+      <w:r>
+        <w:t xml:space="preserve">". A utilização dessa biblioteca permitiu uma maior velocidade do reconhecimento de gestos, essencial para a mecânica do jogo. A capacidade de </w:t>
+      </w:r>
+      <w:r>
+        <w:t>detetar</w:t>
+      </w:r>
+      <w:r>
+        <w:t xml:space="preserve"> e interpretar os movimentos dos utilizadores em tempo real é o que torna a experiência interativa e desafiadora.</w:t>
+      </w:r>
+    </w:p>
+    <w:p>
+      <w:r>
+        <w:t>Em suma, cada um desses projetos anteriores não apenas contribuiu com conhecimentos técnicos, mas também ajudou a moldar a solução final do "</w:t>
       </w:r>
       <w:proofErr w:type="spellStart"/>
       <w:r>
@@ -575,72 +529,13 @@
       </w:r>
       <w:proofErr w:type="spellEnd"/>
       <w:r>
-        <w:t xml:space="preserve">". A </w:t>
-      </w:r>
-      <w:r>
-        <w:t xml:space="preserve">utilização dessa </w:t>
-      </w:r>
-      <w:r>
-        <w:t xml:space="preserve">biblioteca permitiu uma </w:t>
-      </w:r>
-      <w:r>
-        <w:t xml:space="preserve">maior velocidade </w:t>
-      </w:r>
-      <w:r>
-        <w:t xml:space="preserve">do reconhecimento de gestos, essencial para a mecânica do jogo. A capacidade de </w:t>
-      </w:r>
-      <w:r>
-        <w:t>detetar</w:t>
-      </w:r>
-      <w:r>
-        <w:t xml:space="preserve"> e interpretar os movimentos dos utilizadores em tempo real é o que torna a experiência interativa e desafiadora.</w:t>
-      </w:r>
-    </w:p>
-    <w:p>
-      <w:r>
-        <w:t>Em suma, cada um desses projetos anteriores não apenas contribuiu com conhecimentos técnicos, mas também ajudou a moldar</w:t>
-      </w:r>
-      <w:r>
-        <w:t xml:space="preserve"> a solução final do </w:t>
-      </w:r>
-      <w:r>
-        <w:t>"</w:t>
-      </w:r>
-      <w:proofErr w:type="spellStart"/>
-      <w:r>
-        <w:t>Test</w:t>
-      </w:r>
-      <w:proofErr w:type="spellEnd"/>
-      <w:r>
-        <w:t xml:space="preserve"> </w:t>
-      </w:r>
-      <w:proofErr w:type="spellStart"/>
-      <w:r>
-        <w:t>Your</w:t>
-      </w:r>
-      <w:proofErr w:type="spellEnd"/>
-      <w:r>
-        <w:t xml:space="preserve"> </w:t>
-      </w:r>
-      <w:proofErr w:type="spellStart"/>
-      <w:r>
-        <w:t>Reflexs</w:t>
-      </w:r>
-      <w:proofErr w:type="spellEnd"/>
-      <w:r>
         <w:t xml:space="preserve">", resultando </w:t>
       </w:r>
       <w:r>
         <w:t>numa</w:t>
       </w:r>
       <w:r>
-        <w:t xml:space="preserve"> aplicação que não só é funcional, mas benéfica para os utilizadores</w:t>
-      </w:r>
-      <w:r>
-        <w:t xml:space="preserve"> finais</w:t>
-      </w:r>
-      <w:r>
-        <w:t>.</w:t>
+        <w:t xml:space="preserve"> aplicação que não só é funcional, mas benéfica para os utilizadores finais.</w:t>
       </w:r>
     </w:p>
     <w:p>
@@ -941,7 +836,13 @@
         <w:t>lógica</w:t>
       </w:r>
       <w:r>
-        <w:t xml:space="preserve"> de gravar o ecrã e o </w:t>
+        <w:t xml:space="preserve"> de gravar o ecrã</w:t>
+      </w:r>
+      <w:r>
+        <w:t>,</w:t>
+      </w:r>
+      <w:r>
+        <w:t xml:space="preserve"> o </w:t>
       </w:r>
       <w:proofErr w:type="spellStart"/>
       <w:r>
@@ -959,15 +860,10 @@
         <w:t>lógica</w:t>
       </w:r>
       <w:r>
-        <w:t xml:space="preserve"> da tabela de classificações.</w:t>
-      </w:r>
-    </w:p>
-    <w:p>
-      <w:pPr>
-        <w:ind w:firstLine="360"/>
-      </w:pPr>
-      <w:r>
-        <w:t xml:space="preserve">Na jogabilidade do jogo, passamos por 3 fases principais, nomeadas de </w:t>
+        <w:t xml:space="preserve"> da tabela de classificações</w:t>
+      </w:r>
+      <w:r>
+        <w:t xml:space="preserve"> e o </w:t>
       </w:r>
       <w:proofErr w:type="spellStart"/>
       <w:r>
@@ -975,35 +871,68 @@
           <w:i/>
           <w:iCs/>
         </w:rPr>
-        <w:t>LeadersBoard</w:t>
-      </w:r>
-      <w:proofErr w:type="spellEnd"/>
-      <w:r>
-        <w:t xml:space="preserve">, o jogo principal e pontuação. A </w:t>
-      </w:r>
-      <w:proofErr w:type="spellStart"/>
+        <w:t>MaskApplier</w:t>
+      </w:r>
+      <w:proofErr w:type="spellEnd"/>
+      <w:r>
+        <w:t>, responsável por colocar a máscara/</w:t>
+      </w:r>
       <w:r>
         <w:rPr>
           <w:i/>
           <w:iCs/>
         </w:rPr>
-        <w:t>LeadersBoard</w:t>
-      </w:r>
-      <w:proofErr w:type="spellEnd"/>
-      <w:r>
-        <w:t xml:space="preserve"> é o primeiro ecrã que é apresentado ao iniciar a aplicação, a mesma ensina a como começar o jogo e a gravar a partida caso necessário, em seguida, passamos para “o jogo principal” que apresenta o semáforo e toda a </w:t>
-      </w:r>
-      <w:r>
-        <w:t>lógica</w:t>
-      </w:r>
-      <w:r>
-        <w:t xml:space="preserve"> dos desafios, e por fim as classificações, onde mostra a classificação obtida pelo utilizador na sessão jogada e um </w:t>
-      </w:r>
+        <w:t>emoji</w:t>
+      </w:r>
+      <w:r>
+        <w:t xml:space="preserve"> no rosto do utilizador</w:t>
+      </w:r>
+      <w:r>
+        <w:t>.</w:t>
+      </w:r>
+    </w:p>
+    <w:p>
+      <w:pPr>
+        <w:ind w:firstLine="360"/>
+      </w:pPr>
+      <w:r>
+        <w:t xml:space="preserve">Na jogabilidade do jogo, passamos por 3 fases principais, nomeadas de </w:t>
+      </w:r>
+      <w:proofErr w:type="spellStart"/>
       <w:r>
         <w:rPr>
           <w:i/>
           <w:iCs/>
         </w:rPr>
+        <w:t>LeadersBoard</w:t>
+      </w:r>
+      <w:proofErr w:type="spellEnd"/>
+      <w:r>
+        <w:t xml:space="preserve">, o jogo principal e pontuação. A </w:t>
+      </w:r>
+      <w:proofErr w:type="spellStart"/>
+      <w:r>
+        <w:rPr>
+          <w:i/>
+          <w:iCs/>
+        </w:rPr>
+        <w:t>LeadersBoard</w:t>
+      </w:r>
+      <w:proofErr w:type="spellEnd"/>
+      <w:r>
+        <w:t xml:space="preserve"> é o primeiro ecrã que é apresentado ao iniciar a aplicação, a mesma ensina a como começar o jogo e a gravar a partida caso necessário, em seguida, passamos para “o jogo principal” que apresenta o semáforo e toda a </w:t>
+      </w:r>
+      <w:r>
+        <w:t>lógica</w:t>
+      </w:r>
+      <w:r>
+        <w:t xml:space="preserve"> dos desafios, e por fim as classificações, onde mostra a classificação obtida pelo utilizador na sessão jogada e um </w:t>
+      </w:r>
+      <w:r>
+        <w:rPr>
+          <w:i/>
+          <w:iCs/>
+        </w:rPr>
         <w:t>emoji</w:t>
       </w:r>
       <w:r>
@@ -1186,12 +1115,14 @@
           <w:lang w:val="pt-PT"/>
         </w:rPr>
       </w:pPr>
+      <w:proofErr w:type="gramStart"/>
       <w:r>
         <w:rPr>
           <w:lang w:val="pt-PT"/>
         </w:rPr>
         <w:t>Resultados Experimentais</w:t>
       </w:r>
+      <w:proofErr w:type="gramEnd"/>
     </w:p>
     <w:p>
       <w:pPr>
@@ -1343,7 +1274,19 @@
         <w:ind w:firstLine="360"/>
       </w:pPr>
       <w:r>
-        <w:t xml:space="preserve">No desenvolvimento, na fase de testes foi percebido que ao executar todos os desafios na sua melhor performance, cada desafio no mínimo demorava 0.7 segundos a ser completo, e os que normalmente eram detetados com menos de 0.5 segundos, eram falsos positivos, para corrigir isso, foi implementado um tempo mínimo até o movimento se tornar ”aceite” pelo programa. </w:t>
+        <w:t xml:space="preserve">No desenvolvimento, na fase de testes foi percebido que ao executar todos os desafios na sua melhor performance, cada desafio no mínimo demorava 0.7 segundos a ser completo, e os que normalmente eram detetados com menos de 0.5 segundos, eram falsos positivos, para corrigir isso, foi implementado </w:t>
+      </w:r>
+      <w:r>
+        <w:lastRenderedPageBreak/>
+        <w:t xml:space="preserve">um tempo mínimo até o movimento se </w:t>
+      </w:r>
+      <w:proofErr w:type="gramStart"/>
+      <w:r>
+        <w:t>tornar ”aceite</w:t>
+      </w:r>
+      <w:proofErr w:type="gramEnd"/>
+      <w:r>
+        <w:t xml:space="preserve">” pelo programa. </w:t>
       </w:r>
     </w:p>
     <w:p>
@@ -1362,7 +1305,6 @@
         <w:rPr>
           <w:lang w:val="pt-PT"/>
         </w:rPr>
-        <w:lastRenderedPageBreak/>
         <w:t>Análise dos resultados</w:t>
       </w:r>
     </w:p>
@@ -1372,7 +1314,15 @@
         <w:ind w:firstLine="360"/>
       </w:pPr>
       <w:r>
-        <w:t>Em suma, a aplicação comporta-se como previsto na proposta inicial. O seus resultados foram bastante plausíveis com poucos falhas de deteção. Mas</w:t>
+        <w:t xml:space="preserve">Em suma, a aplicação comporta-se como previsto na proposta inicial. </w:t>
+      </w:r>
+      <w:proofErr w:type="gramStart"/>
+      <w:r>
+        <w:t>O seus resultados</w:t>
+      </w:r>
+      <w:proofErr w:type="gramEnd"/>
+      <w:r>
+        <w:t xml:space="preserve"> foram bastante plausíveis com poucos falhas de deteção. Mas</w:t>
       </w:r>
       <w:r>
         <w:t>,</w:t>
@@ -1439,27 +1389,15 @@
       </w:r>
       <w:proofErr w:type="spellEnd"/>
       <w:r>
-        <w:t xml:space="preserve">" demonstrou a viabilidade de criar uma </w:t>
-      </w:r>
-      <w:r>
-        <w:t xml:space="preserve">solução </w:t>
-      </w:r>
-      <w:r>
-        <w:t>interativa para testar e melhorar os reflexos dos utilizadores. Os objetivos iniciais</w:t>
-      </w:r>
-      <w:r>
-        <w:t xml:space="preserve"> e extras</w:t>
-      </w:r>
-      <w:r>
-        <w:t xml:space="preserve"> foram alcançados, destacando-se a implementação eficiente dos desafios baseados em deteção de poses, gestos e objetos, bem como a integração de uma tabela de classificação que promove a competitividade saudável.</w:t>
-      </w:r>
-    </w:p>
-    <w:p>
-      <w:r>
-        <w:t xml:space="preserve">Os resultados obtidos confirmaram o funcionamento esperado da aplicação, ainda que tenham surgido limitações em cenários de baixa luminosidade e </w:t>
-      </w:r>
-      <w:r>
-        <w:t>em desafios específicos mais propensos a falsos positivos. Este</w:t>
+        <w:t>" demonstrou a viabilidade de criar uma solução interativa para testar e melhorar os reflexos dos utilizadores. Os objetivos iniciais e extras foram alcançados, destacando-se a implementação eficiente dos desafios baseados em deteção de poses, gestos e objetos, bem como a integração de uma tabela de classificação que promove a competitividade saudável.</w:t>
+      </w:r>
+    </w:p>
+    <w:p>
+      <w:r>
+        <w:t xml:space="preserve">Os resultados obtidos confirmaram o funcionamento esperado da aplicação, ainda que tenham </w:t>
+      </w:r>
+      <w:r>
+        <w:t>surgido limitações em cenários de baixa luminosidade e em desafios específicos mais propensos a falsos positivos. Este</w:t>
       </w:r>
       <w:r>
         <w:t xml:space="preserve"> projeto </w:t>
@@ -1506,33 +1444,12 @@
         <w:t>e</w:t>
       </w:r>
       <w:r>
-        <w:t xml:space="preserve"> cognitivas. Com melhorias futuras, o aperfeiçoamento de deteções </w:t>
-      </w:r>
-      <w:r>
-        <w:t>evitando assim falsos positivos</w:t>
-      </w:r>
-      <w:r>
-        <w:t>.</w:t>
-      </w:r>
-    </w:p>
-    <w:p>
-      <w:r>
-        <w:t xml:space="preserve">Por fim, este trabalho </w:t>
-      </w:r>
-      <w:r>
-        <w:t>demonstra</w:t>
-      </w:r>
-      <w:r>
-        <w:t xml:space="preserve"> </w:t>
-      </w:r>
-      <w:r>
-        <w:t xml:space="preserve">como é possível </w:t>
-      </w:r>
-      <w:r>
-        <w:t>combinar</w:t>
-      </w:r>
-      <w:r>
-        <w:t xml:space="preserve"> soluções interativas através da</w:t>
+        <w:t xml:space="preserve"> cognitivas. Com melhorias futuras, o aperfeiçoamento de deteções evitando assim falsos positivos.</w:t>
+      </w:r>
+    </w:p>
+    <w:p>
+      <w:r>
+        <w:t>Por fim, este trabalho demonstra como é possível combinar soluções interativas através da</w:t>
       </w:r>
       <w:r>
         <w:t xml:space="preserve"> câmara</w:t>
@@ -1559,10 +1476,7 @@
     </w:p>
     <w:p>
       <w:r>
-        <w:t xml:space="preserve">Gostaria de agradecer </w:t>
-      </w:r>
-      <w:r>
-        <w:t>ao Professor Jaime</w:t>
+        <w:t>Gostaria de agradecer ao Professor Jaime</w:t>
       </w:r>
       <w:r>
         <w:t xml:space="preserve"> </w:t>
@@ -1601,72 +1515,74 @@
     <w:p>
       <w:pPr>
         <w:ind w:firstLine="357"/>
+      </w:pPr>
+      <w:r>
+        <w:t xml:space="preserve">(Documentação </w:t>
+      </w:r>
+      <w:proofErr w:type="spellStart"/>
+      <w:r>
+        <w:t>MediaPipe</w:t>
+      </w:r>
+      <w:proofErr w:type="spellEnd"/>
+      <w:r>
+        <w:t xml:space="preserve">, </w:t>
+      </w:r>
+      <w:proofErr w:type="spellStart"/>
+      <w:r>
+        <w:t>s.d</w:t>
+      </w:r>
+      <w:proofErr w:type="spellEnd"/>
+      <w:r>
+        <w:t>.)</w:t>
+      </w:r>
+    </w:p>
+    <w:p>
+      <w:pPr>
+        <w:ind w:firstLine="357"/>
         <w:rPr>
           <w:lang w:val="en-US"/>
         </w:rPr>
       </w:pPr>
       <w:r>
-        <w:t xml:space="preserve">(Documentação </w:t>
-      </w:r>
-      <w:proofErr w:type="spellStart"/>
-      <w:r>
-        <w:t>MediaPipe</w:t>
-      </w:r>
-      <w:proofErr w:type="spellEnd"/>
-      <w:r>
-        <w:t xml:space="preserve">, </w:t>
-      </w:r>
-      <w:proofErr w:type="spellStart"/>
-      <w:r>
-        <w:t>s.d</w:t>
-      </w:r>
-      <w:proofErr w:type="spellEnd"/>
-      <w:r>
-        <w:t>.)</w:t>
+        <w:rPr>
+          <w:lang w:val="en-US"/>
+        </w:rPr>
+        <w:t xml:space="preserve">(OpenCV - Open Computer Vision Library, </w:t>
+      </w:r>
+      <w:proofErr w:type="spellStart"/>
+      <w:r>
+        <w:rPr>
+          <w:lang w:val="en-US"/>
+        </w:rPr>
+        <w:t>s.d.</w:t>
+      </w:r>
+      <w:proofErr w:type="spellEnd"/>
+      <w:r>
+        <w:rPr>
+          <w:lang w:val="en-US"/>
+        </w:rPr>
+        <w:t>)</w:t>
       </w:r>
     </w:p>
     <w:p>
       <w:pPr>
         <w:ind w:firstLine="357"/>
-        <w:rPr>
-          <w:lang w:val="en-US"/>
-        </w:rPr>
-      </w:pPr>
-      <w:r>
-        <w:rPr>
-          <w:lang w:val="en-US"/>
-        </w:rPr>
-        <w:t xml:space="preserve">(OpenCV - Open Computer Vision Library, </w:t>
-      </w:r>
-      <w:proofErr w:type="spellStart"/>
-      <w:r>
-        <w:rPr>
-          <w:lang w:val="en-US"/>
-        </w:rPr>
-        <w:t>s.d.</w:t>
-      </w:r>
-      <w:proofErr w:type="spellEnd"/>
-      <w:r>
-        <w:rPr>
-          <w:lang w:val="en-US"/>
-        </w:rPr>
-        <w:t>)</w:t>
-      </w:r>
-    </w:p>
-    <w:p>
-      <w:pPr>
-        <w:ind w:firstLine="357"/>
       </w:pPr>
       <w:r>
         <w:t xml:space="preserve">(Tutoria </w:t>
       </w:r>
       <w:proofErr w:type="spellStart"/>
+      <w:proofErr w:type="gramStart"/>
       <w:r>
         <w:t>UAlg</w:t>
       </w:r>
       <w:proofErr w:type="spellEnd"/>
       <w:r>
-        <w:t xml:space="preserve">:, </w:t>
+        <w:t>:,</w:t>
+      </w:r>
+      <w:proofErr w:type="gramEnd"/>
+      <w:r>
+        <w:t xml:space="preserve"> </w:t>
       </w:r>
       <w:proofErr w:type="spellStart"/>
       <w:r>
@@ -3938,6 +3854,7 @@
   <w:style w:type="character" w:default="1" w:styleId="Tipodeletrapredefinidodopargrafo">
     <w:name w:val="Default Paragraph Font"/>
     <w:uiPriority w:val="1"/>
+    <w:semiHidden/>
     <w:unhideWhenUsed/>
   </w:style>
   <w:style w:type="table" w:default="1" w:styleId="Tabelanormal">

</xml_diff>